<commit_message>
symbol table and makefile
</commit_message>
<xml_diff>
--- a/codingDetails.docx
+++ b/codingDetails.docx
@@ -499,7 +499,19 @@
         <w:rPr>
           <w:sz w:val="24"/>
         </w:rPr>
-        <w:t xml:space="preserve">____makefile___________ </w:t>
+        <w:t>____</w:t>
+      </w:r>
+      <w:r>
+        <w:rPr>
+          <w:sz w:val="24"/>
+        </w:rPr>
+        <w:t>typeChecker.h</w:t>
+      </w:r>
+      <w:r>
+        <w:rPr>
+          <w:sz w:val="24"/>
+        </w:rPr>
+        <w:t xml:space="preserve">_____ </w:t>
       </w:r>
     </w:p>
     <w:p>
@@ -549,7 +561,19 @@
         <w:rPr>
           <w:sz w:val="24"/>
         </w:rPr>
-        <w:t xml:space="preserve">____makefile___________ </w:t>
+        <w:t>____</w:t>
+      </w:r>
+      <w:r>
+        <w:rPr>
+          <w:sz w:val="24"/>
+        </w:rPr>
+        <w:t>typeChecker.c</w:t>
+      </w:r>
+      <w:r>
+        <w:rPr>
+          <w:sz w:val="24"/>
+        </w:rPr>
+        <w:t xml:space="preserve">_____ </w:t>
       </w:r>
     </w:p>
     <w:p>
@@ -593,7 +617,19 @@
         <w:rPr>
           <w:sz w:val="24"/>
         </w:rPr>
-        <w:t xml:space="preserve">____makefile___________ </w:t>
+        <w:t>____</w:t>
+      </w:r>
+      <w:r>
+        <w:rPr>
+          <w:sz w:val="24"/>
+        </w:rPr>
+        <w:t>semantic.h</w:t>
+      </w:r>
+      <w:r>
+        <w:rPr>
+          <w:sz w:val="24"/>
+        </w:rPr>
+        <w:t xml:space="preserve">________ </w:t>
       </w:r>
     </w:p>
     <w:p>
@@ -661,7 +697,19 @@
         <w:rPr>
           <w:sz w:val="24"/>
         </w:rPr>
-        <w:t xml:space="preserve">____makefile___________ </w:t>
+        <w:t>____</w:t>
+      </w:r>
+      <w:r>
+        <w:rPr>
+          <w:sz w:val="24"/>
+        </w:rPr>
+        <w:t>semantic.c</w:t>
+      </w:r>
+      <w:r>
+        <w:rPr>
+          <w:sz w:val="24"/>
+        </w:rPr>
+        <w:t xml:space="preserve">________ </w:t>
       </w:r>
     </w:p>
     <w:p>
@@ -705,19 +753,19 @@
         <w:rPr>
           <w:sz w:val="24"/>
         </w:rPr>
-        <w:t xml:space="preserve">____makefile___________    </w:t>
-      </w:r>
-      <w:r>
-        <w:rPr>
-          <w:sz w:val="24"/>
-        </w:rPr>
-        <w:t>27</w:t>
-      </w:r>
-      <w:r>
-        <w:rPr>
-          <w:sz w:val="24"/>
-        </w:rPr>
-        <w:t xml:space="preserve">____makefile___________ </w:t>
+        <w:t>____</w:t>
+      </w:r>
+      <w:r>
+        <w:rPr>
+          <w:sz w:val="24"/>
+        </w:rPr>
+        <w:t>testcase6.txt</w:t>
+      </w:r>
+      <w:r>
+        <w:rPr>
+          <w:sz w:val="24"/>
+        </w:rPr>
+        <w:t xml:space="preserve">______     </w:t>
       </w:r>
     </w:p>
     <w:p>
@@ -748,7 +796,19 @@
         <w:rPr>
           <w:sz w:val="24"/>
         </w:rPr>
-        <w:t>Total number of submitted files: ___________ (All files should be in ONE folder named exactly as your ID)</w:t>
+        <w:t>Total number of submitted files: ____</w:t>
+      </w:r>
+      <w:r>
+        <w:rPr>
+          <w:sz w:val="24"/>
+        </w:rPr>
+        <w:t>26</w:t>
+      </w:r>
+      <w:r>
+        <w:rPr>
+          <w:sz w:val="24"/>
+        </w:rPr>
+        <w:t>_____ (All files should be in ONE folder named exactly as your ID)</w:t>
       </w:r>
     </w:p>
     <w:p>
@@ -950,7 +1010,19 @@
         <w:rPr>
           <w:sz w:val="24"/>
         </w:rPr>
-        <w:t>Type checking Module (Yes/No):___________________</w:t>
+        <w:t>Type checking Module (Yes/No):______</w:t>
+      </w:r>
+      <w:r>
+        <w:rPr>
+          <w:sz w:val="24"/>
+        </w:rPr>
+        <w:t>partially</w:t>
+      </w:r>
+      <w:r>
+        <w:rPr>
+          <w:sz w:val="24"/>
+        </w:rPr>
+        <w:t>_______</w:t>
       </w:r>
     </w:p>
     <w:p>
@@ -973,7 +1045,7 @@
         <w:rPr>
           <w:sz w:val="24"/>
         </w:rPr>
-        <w:t>no</w:t>
+        <w:t>partially</w:t>
       </w:r>
       <w:r>
         <w:rPr>
@@ -1120,7 +1192,137 @@
         <w:rPr>
           <w:sz w:val="24"/>
         </w:rPr>
-        <w:t>Semantic Analyzer produces semantic errors appropriately (Yes/No):_____</w:t>
+        <w:t>Semantic Analyzer produces semantic errors appropriately (Yes/No):</w:t>
+      </w:r>
+      <w:r>
+        <w:rPr>
+          <w:sz w:val="24"/>
+        </w:rPr>
+        <w:t>yes (partially)</w:t>
+      </w:r>
+    </w:p>
+    <w:p>
+      <w:pPr>
+        <w:pStyle w:val="Normal"/>
+        <w:numPr>
+          <w:ilvl w:val="1"/>
+          <w:numId w:val="1"/>
+        </w:numPr>
+        <w:spacing w:lineRule="auto" w:line="240" w:before="0" w:after="120"/>
+        <w:rPr/>
+      </w:pPr>
+      <w:r>
+        <w:rPr>
+          <w:sz w:val="24"/>
+        </w:rPr>
+        <w:t xml:space="preserve">Type Checker reports type mismatch errors appropriately (Yes/ No): </w:t>
+      </w:r>
+      <w:bookmarkStart w:id="0" w:name="__DdeLink__414_1929089821"/>
+      <w:bookmarkEnd w:id="0"/>
+      <w:r>
+        <w:rPr>
+          <w:sz w:val="24"/>
+        </w:rPr>
+        <w:t>yes (partially)</w:t>
+      </w:r>
+    </w:p>
+    <w:p>
+      <w:pPr>
+        <w:pStyle w:val="Normal"/>
+        <w:numPr>
+          <w:ilvl w:val="1"/>
+          <w:numId w:val="1"/>
+        </w:numPr>
+        <w:spacing w:lineRule="auto" w:line="240" w:before="0" w:after="120"/>
+        <w:rPr/>
+      </w:pPr>
+      <w:r>
+        <w:rPr>
+          <w:sz w:val="24"/>
+        </w:rPr>
+        <w:t>Symbol Table is constructed (yes/no)____</w:t>
+      </w:r>
+      <w:r>
+        <w:rPr>
+          <w:sz w:val="24"/>
+        </w:rPr>
+        <w:t>yes</w:t>
+      </w:r>
+      <w:r>
+        <w:rPr>
+          <w:sz w:val="24"/>
+        </w:rPr>
+        <w:t>_____and printed appropriately (Yes /No):________</w:t>
+      </w:r>
+      <w:r>
+        <w:rPr>
+          <w:sz w:val="24"/>
+        </w:rPr>
+        <w:t>yes</w:t>
+      </w:r>
+      <w:r>
+        <w:rPr>
+          <w:sz w:val="24"/>
+        </w:rPr>
+        <w:t>________</w:t>
+      </w:r>
+    </w:p>
+    <w:p>
+      <w:pPr>
+        <w:pStyle w:val="Normal"/>
+        <w:numPr>
+          <w:ilvl w:val="1"/>
+          <w:numId w:val="1"/>
+        </w:numPr>
+        <w:spacing w:lineRule="auto" w:line="240" w:before="0" w:after="120"/>
+        <w:rPr/>
+      </w:pPr>
+      <w:r>
+        <w:rPr>
+          <w:sz w:val="24"/>
+        </w:rPr>
+        <w:t>AST is constructed (yes/ no) ______</w:t>
+      </w:r>
+      <w:r>
+        <w:rPr>
+          <w:sz w:val="24"/>
+        </w:rPr>
+        <w:t>yes</w:t>
+      </w:r>
+      <w:r>
+        <w:rPr>
+          <w:sz w:val="24"/>
+        </w:rPr>
+        <w:t>______and printed (yes/no) ____</w:t>
+      </w:r>
+      <w:r>
+        <w:rPr>
+          <w:sz w:val="24"/>
+        </w:rPr>
+        <w:t>yes</w:t>
+      </w:r>
+      <w:r>
+        <w:rPr>
+          <w:sz w:val="24"/>
+        </w:rPr>
+        <w:t>______</w:t>
+      </w:r>
+    </w:p>
+    <w:p>
+      <w:pPr>
+        <w:pStyle w:val="Normal"/>
+        <w:numPr>
+          <w:ilvl w:val="1"/>
+          <w:numId w:val="1"/>
+        </w:numPr>
+        <w:spacing w:lineRule="auto" w:line="240" w:before="0" w:after="120"/>
+        <w:rPr/>
+      </w:pPr>
+      <w:r>
+        <w:rPr>
+          <w:sz w:val="24"/>
+        </w:rPr>
+        <w:t>Name the test cases out of 9 as uploaded on the course website for which you get the segmentation fault (testcase#.txt ; # 1-6 and c@.txt ; @:1-3):___________</w:t>
       </w:r>
       <w:r>
         <w:rPr>
@@ -1132,135 +1334,7 @@
         <w:rPr>
           <w:sz w:val="24"/>
         </w:rPr>
-        <w:t>_______</w:t>
-      </w:r>
-    </w:p>
-    <w:p>
-      <w:pPr>
-        <w:pStyle w:val="Normal"/>
-        <w:numPr>
-          <w:ilvl w:val="1"/>
-          <w:numId w:val="1"/>
-        </w:numPr>
-        <w:spacing w:lineRule="auto" w:line="240" w:before="0" w:after="120"/>
-        <w:rPr/>
-      </w:pPr>
-      <w:r>
-        <w:rPr>
-          <w:sz w:val="24"/>
-        </w:rPr>
-        <w:t>Type Checker reports type mismatch errors appropriately (Yes/ No):______</w:t>
-      </w:r>
-      <w:r>
-        <w:rPr>
-          <w:sz w:val="24"/>
-        </w:rPr>
-        <w:t>NA</w:t>
-      </w:r>
-      <w:r>
-        <w:rPr>
-          <w:sz w:val="24"/>
-        </w:rPr>
-        <w:t>________</w:t>
-      </w:r>
-    </w:p>
-    <w:p>
-      <w:pPr>
-        <w:pStyle w:val="Normal"/>
-        <w:numPr>
-          <w:ilvl w:val="1"/>
-          <w:numId w:val="1"/>
-        </w:numPr>
-        <w:spacing w:lineRule="auto" w:line="240" w:before="0" w:after="120"/>
-        <w:rPr/>
-      </w:pPr>
-      <w:r>
-        <w:rPr>
-          <w:sz w:val="24"/>
-        </w:rPr>
-        <w:t>Symbol Table is constructed (yes/no)____</w:t>
-      </w:r>
-      <w:r>
-        <w:rPr>
-          <w:sz w:val="24"/>
-        </w:rPr>
-        <w:t>yes</w:t>
-      </w:r>
-      <w:r>
-        <w:rPr>
-          <w:sz w:val="24"/>
-        </w:rPr>
-        <w:t>_____and printed appropriately (Yes /No):________</w:t>
-      </w:r>
-      <w:r>
-        <w:rPr>
-          <w:sz w:val="24"/>
-        </w:rPr>
-        <w:t>yes</w:t>
-      </w:r>
-      <w:r>
-        <w:rPr>
-          <w:sz w:val="24"/>
-        </w:rPr>
-        <w:t>________</w:t>
-      </w:r>
-    </w:p>
-    <w:p>
-      <w:pPr>
-        <w:pStyle w:val="Normal"/>
-        <w:numPr>
-          <w:ilvl w:val="1"/>
-          <w:numId w:val="1"/>
-        </w:numPr>
-        <w:spacing w:lineRule="auto" w:line="240" w:before="0" w:after="120"/>
-        <w:rPr/>
-      </w:pPr>
-      <w:r>
-        <w:rPr>
-          <w:sz w:val="24"/>
-        </w:rPr>
-        <w:t>AST is constructed (yes/ no) ______</w:t>
-      </w:r>
-      <w:r>
-        <w:rPr>
-          <w:sz w:val="24"/>
-        </w:rPr>
-        <w:t>yes</w:t>
-      </w:r>
-      <w:r>
-        <w:rPr>
-          <w:sz w:val="24"/>
-        </w:rPr>
-        <w:t>______and printed (yes/no) ____</w:t>
-      </w:r>
-      <w:r>
-        <w:rPr>
-          <w:sz w:val="24"/>
-        </w:rPr>
-        <w:t>yes</w:t>
-      </w:r>
-      <w:r>
-        <w:rPr>
-          <w:sz w:val="24"/>
-        </w:rPr>
-        <w:t>______</w:t>
-      </w:r>
-    </w:p>
-    <w:p>
-      <w:pPr>
-        <w:pStyle w:val="Normal"/>
-        <w:numPr>
-          <w:ilvl w:val="1"/>
-          <w:numId w:val="1"/>
-        </w:numPr>
-        <w:spacing w:lineRule="auto" w:line="240" w:before="0" w:after="120"/>
-        <w:rPr/>
-      </w:pPr>
-      <w:r>
-        <w:rPr>
-          <w:sz w:val="24"/>
-        </w:rPr>
-        <w:t>Name the test cases out of 9 as uploaded on the course website for which you get the segmentation fault (testcase#.txt ; # 1-6 and c@.txt ; @:1-3):_________________________________________</w:t>
+        <w:t>______________________________</w:t>
       </w:r>
     </w:p>
     <w:p>
@@ -1302,21 +1376,13 @@
         <w:rPr>
           <w:sz w:val="24"/>
         </w:rPr>
-        <w:t>AST node structure__________________________________________________________________</w:t>
-      </w:r>
-    </w:p>
-    <w:p>
-      <w:pPr>
-        <w:pStyle w:val="Normal"/>
-        <w:spacing w:lineRule="auto" w:line="240" w:before="0" w:after="120"/>
-        <w:ind w:left="1440" w:hanging="0"/>
-        <w:rPr/>
-      </w:pPr>
-      <w:r>
-        <w:rPr>
-          <w:sz w:val="24"/>
-        </w:rPr>
-        <w:t>__________________________________________________________________________________</w:t>
+        <w:t xml:space="preserve">AST node structure: </w:t>
+      </w:r>
+      <w:r>
+        <w:rPr>
+          <w:sz w:val="24"/>
+        </w:rPr>
+        <w:t xml:space="preserve">Each node contains – integer corresponding to ruleUsed of grammar; lexeme; node type (ID); lineNo; pointers to firstChild, parent and sibling. </w:t>
       </w:r>
     </w:p>
     <w:p>
@@ -1490,24 +1556,36 @@
         <w:rPr>
           <w:sz w:val="24"/>
         </w:rPr>
-        <w:t>Variable not Declared :_________________________________________________________________</w:t>
-      </w:r>
-    </w:p>
-    <w:p>
-      <w:pPr>
-        <w:pStyle w:val="Normal"/>
-        <w:numPr>
-          <w:ilvl w:val="1"/>
-          <w:numId w:val="1"/>
-        </w:numPr>
-        <w:spacing w:lineRule="auto" w:line="240" w:before="0" w:after="120"/>
-        <w:rPr/>
-      </w:pPr>
-      <w:r>
-        <w:rPr>
-          <w:sz w:val="24"/>
-        </w:rPr>
-        <w:t>Multiple declarations: __________________________________________________________________</w:t>
+        <w:t xml:space="preserve">Variable not Declared : </w:t>
+      </w:r>
+      <w:r>
+        <w:rPr>
+          <w:sz w:val="24"/>
+        </w:rPr>
+        <w:t>symbol table entry empty</w:t>
+      </w:r>
+    </w:p>
+    <w:p>
+      <w:pPr>
+        <w:pStyle w:val="Normal"/>
+        <w:numPr>
+          <w:ilvl w:val="1"/>
+          <w:numId w:val="1"/>
+        </w:numPr>
+        <w:spacing w:lineRule="auto" w:line="240" w:before="0" w:after="120"/>
+        <w:rPr/>
+      </w:pPr>
+      <w:r>
+        <w:rPr>
+          <w:sz w:val="24"/>
+        </w:rPr>
+        <w:t xml:space="preserve">Multiple declarations: </w:t>
+      </w:r>
+      <w:r>
+        <w:rPr>
+          <w:sz w:val="24"/>
+        </w:rPr>
+        <w:t>symbol table entry already found populated</w:t>
       </w:r>
     </w:p>
     <w:p>
@@ -1609,24 +1687,30 @@
         <w:rPr>
           <w:sz w:val="24"/>
         </w:rPr>
-        <w:t>Recursion :__________________________________________________________________________</w:t>
-      </w:r>
-    </w:p>
-    <w:p>
-      <w:pPr>
-        <w:pStyle w:val="Normal"/>
-        <w:numPr>
-          <w:ilvl w:val="1"/>
-          <w:numId w:val="1"/>
-        </w:numPr>
-        <w:spacing w:lineRule="auto" w:line="240" w:before="0" w:after="120"/>
-        <w:rPr/>
-      </w:pPr>
-      <w:r>
-        <w:rPr>
-          <w:sz w:val="24"/>
-        </w:rPr>
-        <w:t>module overloading:__________________________________________________________________</w:t>
+        <w:t xml:space="preserve">Recursion : </w:t>
+      </w:r>
+    </w:p>
+    <w:p>
+      <w:pPr>
+        <w:pStyle w:val="Normal"/>
+        <w:numPr>
+          <w:ilvl w:val="1"/>
+          <w:numId w:val="1"/>
+        </w:numPr>
+        <w:spacing w:lineRule="auto" w:line="240" w:before="0" w:after="120"/>
+        <w:rPr/>
+      </w:pPr>
+      <w:r>
+        <w:rPr>
+          <w:sz w:val="24"/>
+        </w:rPr>
+        <w:t xml:space="preserve">module overloading: </w:t>
+      </w:r>
+      <w:r>
+        <w:rPr>
+          <w:sz w:val="24"/>
+        </w:rPr>
+        <w:t>function_name matches with another one in parent’s scope</w:t>
       </w:r>
     </w:p>
     <w:p>
@@ -1708,7 +1792,13 @@
         <w:rPr>
           <w:sz w:val="24"/>
         </w:rPr>
-        <w:t>Scope of variables and their visibility :_____________________________________________________</w:t>
+        <w:t xml:space="preserve">Scope of variables and their visibility : </w:t>
+      </w:r>
+      <w:r>
+        <w:rPr>
+          <w:sz w:val="24"/>
+        </w:rPr>
+        <w:t>symbol table entry should be present (otherwise keep checking in symbol table of ancestors of node).</w:t>
       </w:r>
     </w:p>
     <w:p>
@@ -1750,75 +1840,135 @@
         <w:rPr>
           <w:sz w:val="24"/>
         </w:rPr>
-        <w:t>Makefile works (yes/No):___________</w:t>
-      </w:r>
-    </w:p>
-    <w:p>
-      <w:pPr>
-        <w:pStyle w:val="Normal"/>
-        <w:numPr>
-          <w:ilvl w:val="1"/>
-          <w:numId w:val="1"/>
-        </w:numPr>
-        <w:spacing w:lineRule="auto" w:line="240" w:before="0" w:after="120"/>
-        <w:rPr/>
-      </w:pPr>
-      <w:r>
-        <w:rPr>
-          <w:sz w:val="24"/>
-        </w:rPr>
-        <w:t>Code Compiles (Yes/ No):______________</w:t>
-      </w:r>
-    </w:p>
-    <w:p>
-      <w:pPr>
-        <w:pStyle w:val="Normal"/>
-        <w:numPr>
-          <w:ilvl w:val="1"/>
-          <w:numId w:val="1"/>
-        </w:numPr>
-        <w:spacing w:lineRule="auto" w:line="240" w:before="0" w:after="120"/>
-        <w:rPr/>
-      </w:pPr>
-      <w:r>
-        <w:rPr>
-          <w:sz w:val="24"/>
-        </w:rPr>
-        <w:t>Mention the .c files that do not compile:___________________________________________</w:t>
-      </w:r>
-    </w:p>
-    <w:p>
-      <w:pPr>
-        <w:pStyle w:val="Normal"/>
-        <w:numPr>
-          <w:ilvl w:val="1"/>
-          <w:numId w:val="1"/>
-        </w:numPr>
-        <w:spacing w:lineRule="auto" w:line="240" w:before="0" w:after="120"/>
-        <w:rPr/>
-      </w:pPr>
-      <w:r>
-        <w:rPr>
-          <w:sz w:val="24"/>
-        </w:rPr>
-        <w:t>Any specific function that does not compile:_______________________________________</w:t>
-      </w:r>
-    </w:p>
-    <w:p>
-      <w:pPr>
-        <w:pStyle w:val="Normal"/>
-        <w:numPr>
-          <w:ilvl w:val="1"/>
-          <w:numId w:val="1"/>
-        </w:numPr>
-        <w:spacing w:lineRule="auto" w:line="240" w:before="0" w:after="120"/>
-        <w:rPr/>
-      </w:pPr>
-      <w:r>
-        <w:rPr>
-          <w:sz w:val="24"/>
-        </w:rPr>
-        <w:t>Ensured the compatibility of your code with the specified  gcc version(yes/no)____________</w:t>
+        <w:t>Makefile works (yes/No):______</w:t>
+      </w:r>
+      <w:r>
+        <w:rPr>
+          <w:sz w:val="24"/>
+        </w:rPr>
+        <w:t>yes</w:t>
+      </w:r>
+      <w:r>
+        <w:rPr>
+          <w:sz w:val="24"/>
+        </w:rPr>
+        <w:t>____</w:t>
+      </w:r>
+    </w:p>
+    <w:p>
+      <w:pPr>
+        <w:pStyle w:val="Normal"/>
+        <w:numPr>
+          <w:ilvl w:val="1"/>
+          <w:numId w:val="1"/>
+        </w:numPr>
+        <w:spacing w:lineRule="auto" w:line="240" w:before="0" w:after="120"/>
+        <w:rPr/>
+      </w:pPr>
+      <w:r>
+        <w:rPr>
+          <w:sz w:val="24"/>
+        </w:rPr>
+        <w:t>Code Compiles (Yes/ No):______</w:t>
+      </w:r>
+      <w:r>
+        <w:rPr>
+          <w:sz w:val="24"/>
+        </w:rPr>
+        <w:t>yes</w:t>
+      </w:r>
+      <w:r>
+        <w:rPr>
+          <w:sz w:val="24"/>
+        </w:rPr>
+        <w:t>________</w:t>
+      </w:r>
+    </w:p>
+    <w:p>
+      <w:pPr>
+        <w:pStyle w:val="Normal"/>
+        <w:numPr>
+          <w:ilvl w:val="1"/>
+          <w:numId w:val="1"/>
+        </w:numPr>
+        <w:spacing w:lineRule="auto" w:line="240" w:before="0" w:after="120"/>
+        <w:rPr/>
+      </w:pPr>
+      <w:r>
+        <w:rPr>
+          <w:sz w:val="24"/>
+        </w:rPr>
+        <w:t>Mention the .c files that do not compile:_____________</w:t>
+      </w:r>
+      <w:r>
+        <w:rPr>
+          <w:sz w:val="24"/>
+        </w:rPr>
+        <w:t>NA</w:t>
+      </w:r>
+      <w:r>
+        <w:rPr>
+          <w:sz w:val="24"/>
+        </w:rPr>
+        <w:t>___________</w:t>
+      </w:r>
+    </w:p>
+    <w:p>
+      <w:pPr>
+        <w:pStyle w:val="Normal"/>
+        <w:numPr>
+          <w:ilvl w:val="1"/>
+          <w:numId w:val="1"/>
+        </w:numPr>
+        <w:spacing w:lineRule="auto" w:line="240" w:before="0" w:after="120"/>
+        <w:rPr/>
+      </w:pPr>
+      <w:r>
+        <w:rPr>
+          <w:sz w:val="24"/>
+        </w:rPr>
+        <w:t>Any specific function that does not compile:_______</w:t>
+      </w:r>
+      <w:r>
+        <w:rPr>
+          <w:sz w:val="24"/>
+        </w:rPr>
+        <w:t>NA</w:t>
+      </w:r>
+      <w:r>
+        <w:rPr>
+          <w:sz w:val="24"/>
+        </w:rPr>
+        <w:t>_____________</w:t>
+      </w:r>
+    </w:p>
+    <w:p>
+      <w:pPr>
+        <w:pStyle w:val="Normal"/>
+        <w:numPr>
+          <w:ilvl w:val="1"/>
+          <w:numId w:val="1"/>
+        </w:numPr>
+        <w:spacing w:lineRule="auto" w:line="240" w:before="0" w:after="120"/>
+        <w:rPr/>
+      </w:pPr>
+      <w:r>
+        <w:rPr>
+          <w:sz w:val="24"/>
+        </w:rPr>
+        <w:t>Ensured the compatibility of your code with the specified  gcc version(yes/no)_______</w:t>
+      </w:r>
+      <w:r>
+        <w:rPr>
+          <w:sz w:val="24"/>
+        </w:rPr>
+        <w:t>yes</w:t>
+      </w:r>
+      <w:r>
+        <w:rPr>
+          <w:sz w:val="24"/>
+        </w:rPr>
+        <w:t>_____</w:t>
       </w:r>
     </w:p>
     <w:p>
@@ -1843,7 +1993,19 @@
         <w:rPr>
           <w:sz w:val="24"/>
         </w:rPr>
-        <w:t>: Does it take care of the options specified earlier?(yes/no):___________</w:t>
+        <w:t>: Does it take care of the options specified earlier?(yes/no):____</w:t>
+      </w:r>
+      <w:r>
+        <w:rPr>
+          <w:sz w:val="24"/>
+        </w:rPr>
+        <w:t>yes</w:t>
+      </w:r>
+      <w:r>
+        <w:rPr>
+          <w:sz w:val="24"/>
+        </w:rPr>
+        <w:t>_______</w:t>
       </w:r>
     </w:p>
     <w:p>
@@ -1874,7 +2036,19 @@
         <w:rPr>
           <w:sz w:val="24"/>
         </w:rPr>
-        <w:t>_____________________________________________________________________________________</w:t>
+        <w:t>________________</w:t>
+      </w:r>
+      <w:r>
+        <w:rPr>
+          <w:sz w:val="24"/>
+        </w:rPr>
+        <w:t>NA</w:t>
+      </w:r>
+      <w:r>
+        <w:rPr>
+          <w:sz w:val="24"/>
+        </w:rPr>
+        <w:t>__________________________________________________________________</w:t>
       </w:r>
     </w:p>
     <w:p>
@@ -1891,7 +2065,19 @@
         <w:rPr>
           <w:sz w:val="24"/>
         </w:rPr>
-        <w:t>Are you availing the lifeline (Yes/No): ______________</w:t>
+        <w:t>Are you availing the lifeline (Yes/No): ____</w:t>
+      </w:r>
+      <w:r>
+        <w:rPr>
+          <w:sz w:val="24"/>
+        </w:rPr>
+        <w:t>No</w:t>
+      </w:r>
+      <w:r>
+        <w:rPr>
+          <w:sz w:val="24"/>
+        </w:rPr>
+        <w:t>__________</w:t>
       </w:r>
     </w:p>
     <w:p>
@@ -1922,7 +2108,19 @@
         <w:rPr>
           <w:sz w:val="24"/>
         </w:rPr>
-        <w:t>______________________________________________________________________________</w:t>
+        <w:t>____________________________</w:t>
+      </w:r>
+      <w:r>
+        <w:rPr>
+          <w:sz w:val="24"/>
+        </w:rPr>
+        <w:t>NA</w:t>
+      </w:r>
+      <w:r>
+        <w:rPr>
+          <w:sz w:val="24"/>
+        </w:rPr>
+        <w:t>__________________________________________________</w:t>
       </w:r>
     </w:p>
     <w:p>
@@ -1961,7 +2159,20 @@
         <w:rPr>
           <w:sz w:val="24"/>
         </w:rPr>
-        <w:t xml:space="preserve">(Strike off where not applicable): (a) correctness  (b) completeness  (c) robustness (d) Well documented  (e) readable  (f) strong data structure  (f) Good programming style (indentation, avoidance of goto stmts etc) (g) modular (h) space  and time efficient  </w:t>
+        <w:t xml:space="preserve">(Strike off where not applicable): (a) correctness  (b) </w:t>
+      </w:r>
+      <w:r>
+        <w:rPr>
+          <w:strike/>
+          <w:sz w:val="24"/>
+        </w:rPr>
+        <w:t>completeness</w:t>
+      </w:r>
+      <w:r>
+        <w:rPr>
+          <w:sz w:val="24"/>
+        </w:rPr>
+        <w:t xml:space="preserve">  (c) robustness (d) Well documented  (e) readable  (f) strong data structure  (f) Good programming style (indentation, avoidance of goto stmts etc) (g) modular (h) space  and time efficient  </w:t>
       </w:r>
     </w:p>
     <w:p>
@@ -2031,7 +2242,19 @@
         <w:rPr>
           <w:sz w:val="24"/>
         </w:rPr>
-        <w:t xml:space="preserve"> I,  ________________________________________ (your name)  declare that I have put my genuine efforts in creating the compiler project code and have submitted the code developed by me. I have not copied any piece of code from any source. If my code is found plagiarized in any form or degree, I understand that a disciplinary action as per the institute rules will be taken against me and I will accept the penalty as decided by the department of Computer Science and Information Systems, BITS, Pilani.</w:t>
+        <w:t xml:space="preserve"> I,  </w:t>
+      </w:r>
+      <w:r>
+        <w:rPr>
+          <w:sz w:val="24"/>
+        </w:rPr>
+        <w:t>Tanvi Aggarwal</w:t>
+      </w:r>
+      <w:r>
+        <w:rPr>
+          <w:sz w:val="24"/>
+        </w:rPr>
+        <w:t xml:space="preserve">  declare that I have put my genuine efforts in creating the compiler project code and have submitted the code developed by me. I have not copied any piece of code from any source. If my code is found plagiarized in any form or degree, I understand that a disciplinary action as per the institute rules will be taken against me and I will accept the penalty as decided by the department of Computer Science and Information Systems, BITS, Pilani.</w:t>
       </w:r>
     </w:p>
     <w:p>
@@ -2045,7 +2268,19 @@
         <w:rPr>
           <w:sz w:val="24"/>
         </w:rPr>
-        <w:t xml:space="preserve">Sign:________________________________ </w:t>
+        <w:t>Sign:____</w:t>
+      </w:r>
+      <w:r>
+        <w:rPr>
+          <w:sz w:val="24"/>
+        </w:rPr>
+        <w:t>Tanvi</w:t>
+      </w:r>
+      <w:r>
+        <w:rPr>
+          <w:sz w:val="24"/>
+        </w:rPr>
+        <w:t>__</w:t>
       </w:r>
     </w:p>
     <w:p>
@@ -2059,7 +2294,19 @@
         <w:rPr>
           <w:sz w:val="24"/>
         </w:rPr>
-        <w:t xml:space="preserve">ID______________________________                                 </w:t>
+        <w:t xml:space="preserve">ID: </w:t>
+      </w:r>
+      <w:r>
+        <w:rPr>
+          <w:sz w:val="24"/>
+        </w:rPr>
+        <w:t>2015A7PS0140P</w:t>
+      </w:r>
+      <w:r>
+        <w:rPr>
+          <w:sz w:val="24"/>
+        </w:rPr>
+        <w:t xml:space="preserve">                                 </w:t>
       </w:r>
     </w:p>
     <w:p>
@@ -2073,8 +2320,18 @@
         <w:rPr>
           <w:sz w:val="24"/>
         </w:rPr>
-        <w:t xml:space="preserve">Name:__________________________ </w:t>
-        <w:tab/>
+        <w:t>Name:</w:t>
+      </w:r>
+      <w:r>
+        <w:rPr>
+          <w:sz w:val="24"/>
+        </w:rPr>
+        <w:t xml:space="preserve"> TANVI AGGARWAL</w:t>
+      </w:r>
+      <w:r>
+        <w:rPr>
+          <w:sz w:val="24"/>
+        </w:rPr>
         <w:tab/>
         <w:t xml:space="preserve">       </w:t>
       </w:r>
@@ -2090,7 +2347,13 @@
         <w:rPr>
           <w:sz w:val="24"/>
         </w:rPr>
-        <w:t>Date: ______________</w:t>
+        <w:t xml:space="preserve">Date: </w:t>
+      </w:r>
+      <w:r>
+        <w:rPr>
+          <w:sz w:val="24"/>
+        </w:rPr>
+        <w:t>20/04/2018</w:t>
       </w:r>
     </w:p>
     <w:p>

</xml_diff>